<commit_message>
Add project files to LIBcore repo
</commit_message>
<xml_diff>
--- a/Documentation/SRS.docx
+++ b/Documentation/SRS.docx
@@ -366,270 +366,6 @@
               <w:rPr>
                 <w:color w:val="000000" w:themeColor="text1"/>
               </w:rPr>
-              <w:t>Thomas Tran, Alejandro Avina, Steven Le, Kartik Tripathi</w:t>
-            </w:r>
-          </w:p>
-        </w:tc>
-      </w:tr>
-      <w:tr>
-        <w:tc>
-          <w:tcPr>
-            <w:tcW w:w="1276" w:type="dxa"/>
-            <w:tcBorders>
-              <w:top w:val="single" w:sz="6" w:space="0" w:color="70AD47"/>
-              <w:left w:val="single" w:sz="6" w:space="0" w:color="70AD47"/>
-              <w:bottom w:val="single" w:sz="6" w:space="0" w:color="70AD47"/>
-            </w:tcBorders>
-            <w:shd w:val="clear" w:color="auto" w:fill="E5E5E5"/>
-            <w:tcMar>
-              <w:top w:w="0" w:type="dxa"/>
-              <w:left w:w="99" w:type="dxa"/>
-              <w:bottom w:w="0" w:type="dxa"/>
-              <w:right w:w="108" w:type="dxa"/>
-            </w:tcMar>
-          </w:tcPr>
-          <w:p>
-            <w:pPr>
-              <w:pStyle w:val="TableText"/>
-              <w:snapToGrid w:val="0"/>
-              <w:rPr>
-                <w:color w:val="000000" w:themeColor="text1"/>
-              </w:rPr>
-            </w:pPr>
-            <w:r>
-              <w:rPr>
-                <w:color w:val="000000" w:themeColor="text1"/>
-                <w:u w:val="single"/>
-              </w:rPr>
-              <w:t>3/2/2025</w:t>
-            </w:r>
-          </w:p>
-        </w:tc>
-        <w:tc>
-          <w:tcPr>
-            <w:tcW w:w="1083" w:type="dxa"/>
-            <w:tcBorders>
-              <w:top w:val="single" w:sz="6" w:space="0" w:color="70AD47"/>
-              <w:left w:val="single" w:sz="6" w:space="0" w:color="70AD47"/>
-              <w:bottom w:val="single" w:sz="6" w:space="0" w:color="70AD47"/>
-            </w:tcBorders>
-            <w:shd w:val="clear" w:color="auto" w:fill="E5E5E5"/>
-            <w:tcMar>
-              <w:top w:w="0" w:type="dxa"/>
-              <w:left w:w="99" w:type="dxa"/>
-              <w:bottom w:w="0" w:type="dxa"/>
-              <w:right w:w="108" w:type="dxa"/>
-            </w:tcMar>
-          </w:tcPr>
-          <w:p>
-            <w:pPr>
-              <w:pStyle w:val="TableText"/>
-              <w:snapToGrid w:val="0"/>
-              <w:rPr>
-                <w:color w:val="000000" w:themeColor="text1"/>
-              </w:rPr>
-            </w:pPr>
-            <w:r>
-              <w:rPr>
-                <w:color w:val="000000" w:themeColor="text1"/>
-              </w:rPr>
-              <w:t>1.1</w:t>
-            </w:r>
-          </w:p>
-        </w:tc>
-        <w:tc>
-          <w:tcPr>
-            <w:tcW w:w="3813" w:type="dxa"/>
-            <w:tcBorders>
-              <w:top w:val="single" w:sz="6" w:space="0" w:color="70AD47"/>
-              <w:left w:val="single" w:sz="6" w:space="0" w:color="70AD47"/>
-              <w:bottom w:val="single" w:sz="6" w:space="0" w:color="70AD47"/>
-            </w:tcBorders>
-            <w:shd w:val="clear" w:color="auto" w:fill="E5E5E5"/>
-            <w:tcMar>
-              <w:top w:w="0" w:type="dxa"/>
-              <w:left w:w="99" w:type="dxa"/>
-              <w:bottom w:w="0" w:type="dxa"/>
-              <w:right w:w="108" w:type="dxa"/>
-            </w:tcMar>
-          </w:tcPr>
-          <w:p>
-            <w:pPr>
-              <w:pStyle w:val="TableText"/>
-              <w:snapToGrid w:val="0"/>
-              <w:rPr>
-                <w:color w:val="000000" w:themeColor="text1"/>
-              </w:rPr>
-            </w:pPr>
-            <w:r>
-              <w:rPr>
-                <w:color w:val="000000" w:themeColor="text1"/>
-              </w:rPr>
-              <w:t>Additions to many segments of the document</w:t>
-            </w:r>
-          </w:p>
-        </w:tc>
-        <w:tc>
-          <w:tcPr>
-            <w:tcW w:w="2591" w:type="dxa"/>
-            <w:tcBorders>
-              <w:top w:val="single" w:sz="6" w:space="0" w:color="70AD47"/>
-              <w:left w:val="single" w:sz="6" w:space="0" w:color="70AD47"/>
-              <w:bottom w:val="single" w:sz="6" w:space="0" w:color="70AD47"/>
-              <w:right w:val="single" w:sz="6" w:space="0" w:color="70AD47"/>
-            </w:tcBorders>
-            <w:shd w:val="clear" w:color="auto" w:fill="E5E5E5"/>
-            <w:tcMar>
-              <w:top w:w="0" w:type="dxa"/>
-              <w:left w:w="99" w:type="dxa"/>
-              <w:bottom w:w="0" w:type="dxa"/>
-              <w:right w:w="108" w:type="dxa"/>
-            </w:tcMar>
-          </w:tcPr>
-          <w:p>
-            <w:pPr>
-              <w:pStyle w:val="TableText"/>
-              <w:snapToGrid w:val="0"/>
-              <w:rPr>
-                <w:color w:val="000000" w:themeColor="text1"/>
-              </w:rPr>
-            </w:pPr>
-            <w:r>
-              <w:rPr>
-                <w:color w:val="000000" w:themeColor="text1"/>
-              </w:rPr>
-              <w:t>Steven Le</w:t>
-            </w:r>
-          </w:p>
-        </w:tc>
-      </w:tr>
-      <w:tr>
-        <w:tc>
-          <w:tcPr>
-            <w:tcW w:w="1276" w:type="dxa"/>
-            <w:tcBorders>
-              <w:top w:val="single" w:sz="6" w:space="0" w:color="70AD47"/>
-              <w:left w:val="single" w:sz="6" w:space="0" w:color="70AD47"/>
-              <w:bottom w:val="single" w:sz="6" w:space="0" w:color="70AD47"/>
-            </w:tcBorders>
-            <w:shd w:val="clear" w:color="auto" w:fill="E5E5E5"/>
-            <w:tcMar>
-              <w:top w:w="0" w:type="dxa"/>
-              <w:left w:w="99" w:type="dxa"/>
-              <w:bottom w:w="0" w:type="dxa"/>
-              <w:right w:w="108" w:type="dxa"/>
-            </w:tcMar>
-          </w:tcPr>
-          <w:p>
-            <w:pPr>
-              <w:pStyle w:val="TableText"/>
-              <w:snapToGrid w:val="0"/>
-              <w:rPr>
-                <w:color w:val="000000" w:themeColor="text1"/>
-              </w:rPr>
-            </w:pPr>
-            <w:r>
-              <w:rPr>
-                <w:color w:val="000000" w:themeColor="text1"/>
-                <w:u w:val="single"/>
-              </w:rPr>
-              <w:t>3/2/2025</w:t>
-            </w:r>
-          </w:p>
-        </w:tc>
-        <w:tc>
-          <w:tcPr>
-            <w:tcW w:w="1083" w:type="dxa"/>
-            <w:tcBorders>
-              <w:top w:val="single" w:sz="6" w:space="0" w:color="70AD47"/>
-              <w:left w:val="single" w:sz="6" w:space="0" w:color="70AD47"/>
-              <w:bottom w:val="single" w:sz="6" w:space="0" w:color="70AD47"/>
-            </w:tcBorders>
-            <w:shd w:val="clear" w:color="auto" w:fill="E5E5E5"/>
-            <w:tcMar>
-              <w:top w:w="0" w:type="dxa"/>
-              <w:left w:w="99" w:type="dxa"/>
-              <w:bottom w:w="0" w:type="dxa"/>
-              <w:right w:w="108" w:type="dxa"/>
-            </w:tcMar>
-          </w:tcPr>
-          <w:p>
-            <w:pPr>
-              <w:pStyle w:val="TableText"/>
-              <w:snapToGrid w:val="0"/>
-              <w:rPr>
-                <w:color w:val="000000" w:themeColor="text1"/>
-              </w:rPr>
-            </w:pPr>
-            <w:r>
-              <w:rPr>
-                <w:color w:val="000000" w:themeColor="text1"/>
-              </w:rPr>
-              <w:t>1.2</w:t>
-            </w:r>
-          </w:p>
-        </w:tc>
-        <w:tc>
-          <w:tcPr>
-            <w:tcW w:w="3813" w:type="dxa"/>
-            <w:tcBorders>
-              <w:top w:val="single" w:sz="6" w:space="0" w:color="70AD47"/>
-              <w:left w:val="single" w:sz="6" w:space="0" w:color="70AD47"/>
-              <w:bottom w:val="single" w:sz="6" w:space="0" w:color="70AD47"/>
-            </w:tcBorders>
-            <w:shd w:val="clear" w:color="auto" w:fill="E5E5E5"/>
-            <w:tcMar>
-              <w:top w:w="0" w:type="dxa"/>
-              <w:left w:w="99" w:type="dxa"/>
-              <w:bottom w:w="0" w:type="dxa"/>
-              <w:right w:w="108" w:type="dxa"/>
-            </w:tcMar>
-          </w:tcPr>
-          <w:p>
-            <w:pPr>
-              <w:pStyle w:val="TableText"/>
-              <w:snapToGrid w:val="0"/>
-              <w:rPr>
-                <w:color w:val="000000" w:themeColor="text1"/>
-              </w:rPr>
-            </w:pPr>
-            <w:r>
-              <w:rPr>
-                <w:color w:val="000000" w:themeColor="text1"/>
-              </w:rPr>
-              <w:t xml:space="preserve">Additions and Modifications </w:t>
-            </w:r>
-          </w:p>
-        </w:tc>
-        <w:tc>
-          <w:tcPr>
-            <w:tcW w:w="2591" w:type="dxa"/>
-            <w:tcBorders>
-              <w:top w:val="single" w:sz="6" w:space="0" w:color="70AD47"/>
-              <w:left w:val="single" w:sz="6" w:space="0" w:color="70AD47"/>
-              <w:bottom w:val="single" w:sz="6" w:space="0" w:color="70AD47"/>
-              <w:right w:val="single" w:sz="6" w:space="0" w:color="70AD47"/>
-            </w:tcBorders>
-            <w:shd w:val="clear" w:color="auto" w:fill="E5E5E5"/>
-            <w:tcMar>
-              <w:top w:w="0" w:type="dxa"/>
-              <w:left w:w="99" w:type="dxa"/>
-              <w:bottom w:w="0" w:type="dxa"/>
-              <w:right w:w="108" w:type="dxa"/>
-            </w:tcMar>
-          </w:tcPr>
-          <w:p>
-            <w:pPr>
-              <w:pStyle w:val="TableText"/>
-              <w:spacing w:line="256" w:lineRule="auto"/>
-              <w:rPr>
-                <w:color w:val="000000" w:themeColor="text1"/>
-              </w:rPr>
-            </w:pPr>
-            <w:r>
-              <w:rPr>
-                <w:color w:val="000000" w:themeColor="text1"/>
-              </w:rPr>
               <w:t>Kartik Tripathi</w:t>
             </w:r>
           </w:p>
@@ -665,7 +401,7 @@
                 <w:color w:val="000000" w:themeColor="text1"/>
                 <w:u w:val="single"/>
               </w:rPr>
-              <w:t>3/3/2025</w:t>
+              <w:t>3/2/2025</w:t>
             </w:r>
           </w:p>
         </w:tc>
@@ -697,139 +433,7 @@
               <w:rPr>
                 <w:color w:val="000000" w:themeColor="text1"/>
               </w:rPr>
-              <w:t>1.3</w:t>
-            </w:r>
-          </w:p>
-        </w:tc>
-        <w:tc>
-          <w:tcPr>
-            <w:tcW w:w="3813" w:type="dxa"/>
-            <w:tcBorders>
-              <w:top w:val="single" w:sz="6" w:space="0" w:color="70AD47"/>
-              <w:left w:val="single" w:sz="6" w:space="0" w:color="70AD47"/>
-              <w:bottom w:val="single" w:sz="6" w:space="0" w:color="70AD47"/>
-            </w:tcBorders>
-            <w:shd w:val="clear" w:color="auto" w:fill="E5E5E5"/>
-            <w:tcMar>
-              <w:top w:w="0" w:type="dxa"/>
-              <w:left w:w="99" w:type="dxa"/>
-              <w:bottom w:w="0" w:type="dxa"/>
-              <w:right w:w="108" w:type="dxa"/>
-            </w:tcMar>
-          </w:tcPr>
-          <w:p>
-            <w:pPr>
-              <w:pStyle w:val="TableText"/>
-              <w:spacing w:line="256" w:lineRule="auto"/>
-              <w:rPr>
-                <w:color w:val="000000" w:themeColor="text1"/>
-              </w:rPr>
-            </w:pPr>
-            <w:r>
-              <w:rPr>
-                <w:color w:val="000000" w:themeColor="text1"/>
-              </w:rPr>
-              <w:t>Additions &amp; Modifications to requirements</w:t>
-            </w:r>
-          </w:p>
-        </w:tc>
-        <w:tc>
-          <w:tcPr>
-            <w:tcW w:w="2591" w:type="dxa"/>
-            <w:tcBorders>
-              <w:top w:val="single" w:sz="6" w:space="0" w:color="70AD47"/>
-              <w:left w:val="single" w:sz="6" w:space="0" w:color="70AD47"/>
-              <w:bottom w:val="single" w:sz="6" w:space="0" w:color="70AD47"/>
-              <w:right w:val="single" w:sz="6" w:space="0" w:color="70AD47"/>
-            </w:tcBorders>
-            <w:shd w:val="clear" w:color="auto" w:fill="E5E5E5"/>
-            <w:tcMar>
-              <w:top w:w="0" w:type="dxa"/>
-              <w:left w:w="99" w:type="dxa"/>
-              <w:bottom w:w="0" w:type="dxa"/>
-              <w:right w:w="108" w:type="dxa"/>
-            </w:tcMar>
-          </w:tcPr>
-          <w:p>
-            <w:pPr>
-              <w:pStyle w:val="TableText"/>
-              <w:snapToGrid w:val="0"/>
-              <w:rPr>
-                <w:color w:val="000000" w:themeColor="text1"/>
-              </w:rPr>
-            </w:pPr>
-            <w:r>
-              <w:rPr>
-                <w:color w:val="000000" w:themeColor="text1"/>
-              </w:rPr>
-              <w:t>Alejandro Avina</w:t>
-            </w:r>
-          </w:p>
-        </w:tc>
-      </w:tr>
-      <w:tr>
-        <w:tc>
-          <w:tcPr>
-            <w:tcW w:w="1276" w:type="dxa"/>
-            <w:tcBorders>
-              <w:top w:val="single" w:sz="6" w:space="0" w:color="70AD47"/>
-              <w:left w:val="single" w:sz="6" w:space="0" w:color="70AD47"/>
-              <w:bottom w:val="single" w:sz="6" w:space="0" w:color="70AD47"/>
-            </w:tcBorders>
-            <w:shd w:val="clear" w:color="auto" w:fill="E5E5E5"/>
-            <w:tcMar>
-              <w:top w:w="0" w:type="dxa"/>
-              <w:left w:w="99" w:type="dxa"/>
-              <w:bottom w:w="0" w:type="dxa"/>
-              <w:right w:w="108" w:type="dxa"/>
-            </w:tcMar>
-          </w:tcPr>
-          <w:p>
-            <w:pPr>
-              <w:pStyle w:val="TableText"/>
-              <w:snapToGrid w:val="0"/>
-              <w:rPr>
-                <w:color w:val="000000" w:themeColor="text1"/>
-              </w:rPr>
-            </w:pPr>
-            <w:r>
-              <w:rPr>
-                <w:color w:val="000000" w:themeColor="text1"/>
-                <w:u w:val="single"/>
-              </w:rPr>
-              <w:t>3/3/2025</w:t>
-            </w:r>
-          </w:p>
-        </w:tc>
-        <w:tc>
-          <w:tcPr>
-            <w:tcW w:w="1083" w:type="dxa"/>
-            <w:tcBorders>
-              <w:top w:val="single" w:sz="6" w:space="0" w:color="70AD47"/>
-              <w:left w:val="single" w:sz="6" w:space="0" w:color="70AD47"/>
-              <w:bottom w:val="single" w:sz="6" w:space="0" w:color="70AD47"/>
-            </w:tcBorders>
-            <w:shd w:val="clear" w:color="auto" w:fill="E5E5E5"/>
-            <w:tcMar>
-              <w:top w:w="0" w:type="dxa"/>
-              <w:left w:w="99" w:type="dxa"/>
-              <w:bottom w:w="0" w:type="dxa"/>
-              <w:right w:w="108" w:type="dxa"/>
-            </w:tcMar>
-          </w:tcPr>
-          <w:p>
-            <w:pPr>
-              <w:pStyle w:val="TableText"/>
-              <w:snapToGrid w:val="0"/>
-              <w:rPr>
-                <w:color w:val="000000" w:themeColor="text1"/>
-              </w:rPr>
-            </w:pPr>
-            <w:r>
-              <w:rPr>
-                <w:color w:val="000000" w:themeColor="text1"/>
-              </w:rPr>
-              <w:t>1.4</w:t>
+              <w:t>1.1</w:t>
             </w:r>
           </w:p>
         </w:tc>
@@ -861,148 +465,7 @@
               <w:rPr>
                 <w:color w:val="000000" w:themeColor="text1"/>
               </w:rPr>
-              <w:t>Edited Table of Contents and added to Environmental Requirements</w:t>
-            </w:r>
-          </w:p>
-        </w:tc>
-        <w:tc>
-          <w:tcPr>
-            <w:tcW w:w="2591" w:type="dxa"/>
-            <w:tcBorders>
-              <w:top w:val="single" w:sz="6" w:space="0" w:color="70AD47"/>
-              <w:left w:val="single" w:sz="6" w:space="0" w:color="70AD47"/>
-              <w:bottom w:val="single" w:sz="6" w:space="0" w:color="70AD47"/>
-              <w:right w:val="single" w:sz="6" w:space="0" w:color="70AD47"/>
-            </w:tcBorders>
-            <w:shd w:val="clear" w:color="auto" w:fill="E5E5E5"/>
-            <w:tcMar>
-              <w:top w:w="0" w:type="dxa"/>
-              <w:left w:w="99" w:type="dxa"/>
-              <w:bottom w:w="0" w:type="dxa"/>
-              <w:right w:w="108" w:type="dxa"/>
-            </w:tcMar>
-          </w:tcPr>
-          <w:p>
-            <w:pPr>
-              <w:pStyle w:val="TableText"/>
-              <w:snapToGrid w:val="0"/>
-              <w:rPr>
-                <w:color w:val="000000" w:themeColor="text1"/>
-              </w:rPr>
-            </w:pPr>
-            <w:r>
-              <w:rPr>
-                <w:color w:val="000000" w:themeColor="text1"/>
-              </w:rPr>
-              <w:t>Thomas Tran</w:t>
-            </w:r>
-          </w:p>
-        </w:tc>
-      </w:tr>
-      <w:tr>
-        <w:tc>
-          <w:tcPr>
-            <w:tcW w:w="1276" w:type="dxa"/>
-            <w:tcBorders>
-              <w:top w:val="single" w:sz="6" w:space="0" w:color="70AD47"/>
-              <w:left w:val="single" w:sz="6" w:space="0" w:color="70AD47"/>
-              <w:bottom w:val="single" w:sz="6" w:space="0" w:color="70AD47"/>
-            </w:tcBorders>
-            <w:shd w:val="clear" w:color="auto" w:fill="E5E5E5"/>
-            <w:tcMar>
-              <w:top w:w="0" w:type="dxa"/>
-              <w:left w:w="99" w:type="dxa"/>
-              <w:bottom w:w="0" w:type="dxa"/>
-              <w:right w:w="108" w:type="dxa"/>
-            </w:tcMar>
-          </w:tcPr>
-          <w:p>
-            <w:pPr>
-              <w:pStyle w:val="TableText"/>
-              <w:snapToGrid w:val="0"/>
-              <w:rPr>
-                <w:color w:val="000000" w:themeColor="text1"/>
-                <w:u w:val="single"/>
-              </w:rPr>
-            </w:pPr>
-            <w:r>
-              <w:rPr>
-                <w:color w:val="000000" w:themeColor="text1"/>
-                <w:u w:val="single"/>
-              </w:rPr>
-              <w:t>3/4/2025</w:t>
-            </w:r>
-          </w:p>
-        </w:tc>
-        <w:tc>
-          <w:tcPr>
-            <w:tcW w:w="1083" w:type="dxa"/>
-            <w:tcBorders>
-              <w:top w:val="single" w:sz="6" w:space="0" w:color="70AD47"/>
-              <w:left w:val="single" w:sz="6" w:space="0" w:color="70AD47"/>
-              <w:bottom w:val="single" w:sz="6" w:space="0" w:color="70AD47"/>
-            </w:tcBorders>
-            <w:shd w:val="clear" w:color="auto" w:fill="E5E5E5"/>
-            <w:tcMar>
-              <w:top w:w="0" w:type="dxa"/>
-              <w:left w:w="99" w:type="dxa"/>
-              <w:bottom w:w="0" w:type="dxa"/>
-              <w:right w:w="108" w:type="dxa"/>
-            </w:tcMar>
-          </w:tcPr>
-          <w:p>
-            <w:pPr>
-              <w:pStyle w:val="TableText"/>
-              <w:snapToGrid w:val="0"/>
-              <w:rPr>
-                <w:color w:val="000000" w:themeColor="text1"/>
-              </w:rPr>
-            </w:pPr>
-            <w:r>
-              <w:rPr>
-                <w:color w:val="000000" w:themeColor="text1"/>
-              </w:rPr>
-              <w:t>1.5</w:t>
-            </w:r>
-          </w:p>
-        </w:tc>
-        <w:tc>
-          <w:tcPr>
-            <w:tcW w:w="3813" w:type="dxa"/>
-            <w:tcBorders>
-              <w:top w:val="single" w:sz="6" w:space="0" w:color="70AD47"/>
-              <w:left w:val="single" w:sz="6" w:space="0" w:color="70AD47"/>
-              <w:bottom w:val="single" w:sz="6" w:space="0" w:color="70AD47"/>
-            </w:tcBorders>
-            <w:shd w:val="clear" w:color="auto" w:fill="E5E5E5"/>
-            <w:tcMar>
-              <w:top w:w="0" w:type="dxa"/>
-              <w:left w:w="99" w:type="dxa"/>
-              <w:bottom w:w="0" w:type="dxa"/>
-              <w:right w:w="108" w:type="dxa"/>
-            </w:tcMar>
-          </w:tcPr>
-          <w:p>
-            <w:pPr>
-              <w:pStyle w:val="TableText"/>
-              <w:snapToGrid w:val="0"/>
-              <w:rPr>
-                <w:color w:val="000000" w:themeColor="text1"/>
-              </w:rPr>
-            </w:pPr>
-            <w:r>
-              <w:rPr>
-                <w:rStyle w:val="normaltextrun"/>
-                <w:color w:val="000000"/>
-              </w:rPr>
-              <w:t>Finalized the document with some minor modifications</w:t>
-            </w:r>
-            <w:r>
-              <w:rPr>
-                <w:rStyle w:val="eop"/>
-                <w:color w:val="000000"/>
-              </w:rPr>
-              <w:t> </w:t>
+              <w:t>Additions to many segments of the document</w:t>
             </w:r>
           </w:p>
         </w:tc>
@@ -1063,6 +526,543 @@
               <w:snapToGrid w:val="0"/>
               <w:rPr>
                 <w:color w:val="000000" w:themeColor="text1"/>
+              </w:rPr>
+            </w:pPr>
+            <w:r>
+              <w:rPr>
+                <w:color w:val="000000" w:themeColor="text1"/>
+                <w:u w:val="single"/>
+              </w:rPr>
+              <w:t>3/2/2025</w:t>
+            </w:r>
+          </w:p>
+        </w:tc>
+        <w:tc>
+          <w:tcPr>
+            <w:tcW w:w="1083" w:type="dxa"/>
+            <w:tcBorders>
+              <w:top w:val="single" w:sz="6" w:space="0" w:color="70AD47"/>
+              <w:left w:val="single" w:sz="6" w:space="0" w:color="70AD47"/>
+              <w:bottom w:val="single" w:sz="6" w:space="0" w:color="70AD47"/>
+            </w:tcBorders>
+            <w:shd w:val="clear" w:color="auto" w:fill="E5E5E5"/>
+            <w:tcMar>
+              <w:top w:w="0" w:type="dxa"/>
+              <w:left w:w="99" w:type="dxa"/>
+              <w:bottom w:w="0" w:type="dxa"/>
+              <w:right w:w="108" w:type="dxa"/>
+            </w:tcMar>
+          </w:tcPr>
+          <w:p>
+            <w:pPr>
+              <w:pStyle w:val="TableText"/>
+              <w:snapToGrid w:val="0"/>
+              <w:rPr>
+                <w:color w:val="000000" w:themeColor="text1"/>
+              </w:rPr>
+            </w:pPr>
+            <w:r>
+              <w:rPr>
+                <w:color w:val="000000" w:themeColor="text1"/>
+              </w:rPr>
+              <w:t>1.2</w:t>
+            </w:r>
+          </w:p>
+        </w:tc>
+        <w:tc>
+          <w:tcPr>
+            <w:tcW w:w="3813" w:type="dxa"/>
+            <w:tcBorders>
+              <w:top w:val="single" w:sz="6" w:space="0" w:color="70AD47"/>
+              <w:left w:val="single" w:sz="6" w:space="0" w:color="70AD47"/>
+              <w:bottom w:val="single" w:sz="6" w:space="0" w:color="70AD47"/>
+            </w:tcBorders>
+            <w:shd w:val="clear" w:color="auto" w:fill="E5E5E5"/>
+            <w:tcMar>
+              <w:top w:w="0" w:type="dxa"/>
+              <w:left w:w="99" w:type="dxa"/>
+              <w:bottom w:w="0" w:type="dxa"/>
+              <w:right w:w="108" w:type="dxa"/>
+            </w:tcMar>
+          </w:tcPr>
+          <w:p>
+            <w:pPr>
+              <w:pStyle w:val="TableText"/>
+              <w:snapToGrid w:val="0"/>
+              <w:rPr>
+                <w:color w:val="000000" w:themeColor="text1"/>
+              </w:rPr>
+            </w:pPr>
+            <w:r>
+              <w:rPr>
+                <w:color w:val="000000" w:themeColor="text1"/>
+              </w:rPr>
+              <w:t xml:space="preserve">Additions and Modifications </w:t>
+            </w:r>
+          </w:p>
+        </w:tc>
+        <w:tc>
+          <w:tcPr>
+            <w:tcW w:w="2591" w:type="dxa"/>
+            <w:tcBorders>
+              <w:top w:val="single" w:sz="6" w:space="0" w:color="70AD47"/>
+              <w:left w:val="single" w:sz="6" w:space="0" w:color="70AD47"/>
+              <w:bottom w:val="single" w:sz="6" w:space="0" w:color="70AD47"/>
+              <w:right w:val="single" w:sz="6" w:space="0" w:color="70AD47"/>
+            </w:tcBorders>
+            <w:shd w:val="clear" w:color="auto" w:fill="E5E5E5"/>
+            <w:tcMar>
+              <w:top w:w="0" w:type="dxa"/>
+              <w:left w:w="99" w:type="dxa"/>
+              <w:bottom w:w="0" w:type="dxa"/>
+              <w:right w:w="108" w:type="dxa"/>
+            </w:tcMar>
+          </w:tcPr>
+          <w:p>
+            <w:pPr>
+              <w:pStyle w:val="TableText"/>
+              <w:spacing w:line="256" w:lineRule="auto"/>
+              <w:rPr>
+                <w:color w:val="000000" w:themeColor="text1"/>
+              </w:rPr>
+            </w:pPr>
+            <w:r>
+              <w:rPr>
+                <w:color w:val="000000" w:themeColor="text1"/>
+              </w:rPr>
+              <w:t>Kartik Tripathi</w:t>
+            </w:r>
+          </w:p>
+        </w:tc>
+      </w:tr>
+      <w:tr>
+        <w:tc>
+          <w:tcPr>
+            <w:tcW w:w="1276" w:type="dxa"/>
+            <w:tcBorders>
+              <w:top w:val="single" w:sz="6" w:space="0" w:color="70AD47"/>
+              <w:left w:val="single" w:sz="6" w:space="0" w:color="70AD47"/>
+              <w:bottom w:val="single" w:sz="6" w:space="0" w:color="70AD47"/>
+            </w:tcBorders>
+            <w:shd w:val="clear" w:color="auto" w:fill="E5E5E5"/>
+            <w:tcMar>
+              <w:top w:w="0" w:type="dxa"/>
+              <w:left w:w="99" w:type="dxa"/>
+              <w:bottom w:w="0" w:type="dxa"/>
+              <w:right w:w="108" w:type="dxa"/>
+            </w:tcMar>
+          </w:tcPr>
+          <w:p>
+            <w:pPr>
+              <w:pStyle w:val="TableText"/>
+              <w:snapToGrid w:val="0"/>
+              <w:rPr>
+                <w:color w:val="000000" w:themeColor="text1"/>
+              </w:rPr>
+            </w:pPr>
+            <w:r>
+              <w:rPr>
+                <w:color w:val="000000" w:themeColor="text1"/>
+                <w:u w:val="single"/>
+              </w:rPr>
+              <w:t>3/3/2025</w:t>
+            </w:r>
+          </w:p>
+        </w:tc>
+        <w:tc>
+          <w:tcPr>
+            <w:tcW w:w="1083" w:type="dxa"/>
+            <w:tcBorders>
+              <w:top w:val="single" w:sz="6" w:space="0" w:color="70AD47"/>
+              <w:left w:val="single" w:sz="6" w:space="0" w:color="70AD47"/>
+              <w:bottom w:val="single" w:sz="6" w:space="0" w:color="70AD47"/>
+            </w:tcBorders>
+            <w:shd w:val="clear" w:color="auto" w:fill="E5E5E5"/>
+            <w:tcMar>
+              <w:top w:w="0" w:type="dxa"/>
+              <w:left w:w="99" w:type="dxa"/>
+              <w:bottom w:w="0" w:type="dxa"/>
+              <w:right w:w="108" w:type="dxa"/>
+            </w:tcMar>
+          </w:tcPr>
+          <w:p>
+            <w:pPr>
+              <w:pStyle w:val="TableText"/>
+              <w:snapToGrid w:val="0"/>
+              <w:rPr>
+                <w:color w:val="000000" w:themeColor="text1"/>
+              </w:rPr>
+            </w:pPr>
+            <w:r>
+              <w:rPr>
+                <w:color w:val="000000" w:themeColor="text1"/>
+              </w:rPr>
+              <w:t>1.3</w:t>
+            </w:r>
+          </w:p>
+        </w:tc>
+        <w:tc>
+          <w:tcPr>
+            <w:tcW w:w="3813" w:type="dxa"/>
+            <w:tcBorders>
+              <w:top w:val="single" w:sz="6" w:space="0" w:color="70AD47"/>
+              <w:left w:val="single" w:sz="6" w:space="0" w:color="70AD47"/>
+              <w:bottom w:val="single" w:sz="6" w:space="0" w:color="70AD47"/>
+            </w:tcBorders>
+            <w:shd w:val="clear" w:color="auto" w:fill="E5E5E5"/>
+            <w:tcMar>
+              <w:top w:w="0" w:type="dxa"/>
+              <w:left w:w="99" w:type="dxa"/>
+              <w:bottom w:w="0" w:type="dxa"/>
+              <w:right w:w="108" w:type="dxa"/>
+            </w:tcMar>
+          </w:tcPr>
+          <w:p>
+            <w:pPr>
+              <w:pStyle w:val="TableText"/>
+              <w:spacing w:line="256" w:lineRule="auto"/>
+              <w:rPr>
+                <w:color w:val="000000" w:themeColor="text1"/>
+              </w:rPr>
+            </w:pPr>
+            <w:r>
+              <w:rPr>
+                <w:color w:val="000000" w:themeColor="text1"/>
+              </w:rPr>
+              <w:t>Additions &amp; Modifications to requirements</w:t>
+            </w:r>
+          </w:p>
+        </w:tc>
+        <w:tc>
+          <w:tcPr>
+            <w:tcW w:w="2591" w:type="dxa"/>
+            <w:tcBorders>
+              <w:top w:val="single" w:sz="6" w:space="0" w:color="70AD47"/>
+              <w:left w:val="single" w:sz="6" w:space="0" w:color="70AD47"/>
+              <w:bottom w:val="single" w:sz="6" w:space="0" w:color="70AD47"/>
+              <w:right w:val="single" w:sz="6" w:space="0" w:color="70AD47"/>
+            </w:tcBorders>
+            <w:shd w:val="clear" w:color="auto" w:fill="E5E5E5"/>
+            <w:tcMar>
+              <w:top w:w="0" w:type="dxa"/>
+              <w:left w:w="99" w:type="dxa"/>
+              <w:bottom w:w="0" w:type="dxa"/>
+              <w:right w:w="108" w:type="dxa"/>
+            </w:tcMar>
+          </w:tcPr>
+          <w:p>
+            <w:pPr>
+              <w:pStyle w:val="TableText"/>
+              <w:snapToGrid w:val="0"/>
+              <w:rPr>
+                <w:color w:val="000000" w:themeColor="text1"/>
+              </w:rPr>
+            </w:pPr>
+            <w:r>
+              <w:rPr>
+                <w:color w:val="000000" w:themeColor="text1"/>
+              </w:rPr>
+              <w:t>Kartik Tripathi</w:t>
+            </w:r>
+          </w:p>
+        </w:tc>
+      </w:tr>
+      <w:tr>
+        <w:tc>
+          <w:tcPr>
+            <w:tcW w:w="1276" w:type="dxa"/>
+            <w:tcBorders>
+              <w:top w:val="single" w:sz="6" w:space="0" w:color="70AD47"/>
+              <w:left w:val="single" w:sz="6" w:space="0" w:color="70AD47"/>
+              <w:bottom w:val="single" w:sz="6" w:space="0" w:color="70AD47"/>
+            </w:tcBorders>
+            <w:shd w:val="clear" w:color="auto" w:fill="E5E5E5"/>
+            <w:tcMar>
+              <w:top w:w="0" w:type="dxa"/>
+              <w:left w:w="99" w:type="dxa"/>
+              <w:bottom w:w="0" w:type="dxa"/>
+              <w:right w:w="108" w:type="dxa"/>
+            </w:tcMar>
+          </w:tcPr>
+          <w:p>
+            <w:pPr>
+              <w:pStyle w:val="TableText"/>
+              <w:snapToGrid w:val="0"/>
+              <w:rPr>
+                <w:color w:val="000000" w:themeColor="text1"/>
+              </w:rPr>
+            </w:pPr>
+            <w:r>
+              <w:rPr>
+                <w:color w:val="000000" w:themeColor="text1"/>
+                <w:u w:val="single"/>
+              </w:rPr>
+              <w:t>3/3/2025</w:t>
+            </w:r>
+          </w:p>
+        </w:tc>
+        <w:tc>
+          <w:tcPr>
+            <w:tcW w:w="1083" w:type="dxa"/>
+            <w:tcBorders>
+              <w:top w:val="single" w:sz="6" w:space="0" w:color="70AD47"/>
+              <w:left w:val="single" w:sz="6" w:space="0" w:color="70AD47"/>
+              <w:bottom w:val="single" w:sz="6" w:space="0" w:color="70AD47"/>
+            </w:tcBorders>
+            <w:shd w:val="clear" w:color="auto" w:fill="E5E5E5"/>
+            <w:tcMar>
+              <w:top w:w="0" w:type="dxa"/>
+              <w:left w:w="99" w:type="dxa"/>
+              <w:bottom w:w="0" w:type="dxa"/>
+              <w:right w:w="108" w:type="dxa"/>
+            </w:tcMar>
+          </w:tcPr>
+          <w:p>
+            <w:pPr>
+              <w:pStyle w:val="TableText"/>
+              <w:snapToGrid w:val="0"/>
+              <w:rPr>
+                <w:color w:val="000000" w:themeColor="text1"/>
+              </w:rPr>
+            </w:pPr>
+            <w:r>
+              <w:rPr>
+                <w:color w:val="000000" w:themeColor="text1"/>
+              </w:rPr>
+              <w:t>1.4</w:t>
+            </w:r>
+          </w:p>
+        </w:tc>
+        <w:tc>
+          <w:tcPr>
+            <w:tcW w:w="3813" w:type="dxa"/>
+            <w:tcBorders>
+              <w:top w:val="single" w:sz="6" w:space="0" w:color="70AD47"/>
+              <w:left w:val="single" w:sz="6" w:space="0" w:color="70AD47"/>
+              <w:bottom w:val="single" w:sz="6" w:space="0" w:color="70AD47"/>
+            </w:tcBorders>
+            <w:shd w:val="clear" w:color="auto" w:fill="E5E5E5"/>
+            <w:tcMar>
+              <w:top w:w="0" w:type="dxa"/>
+              <w:left w:w="99" w:type="dxa"/>
+              <w:bottom w:w="0" w:type="dxa"/>
+              <w:right w:w="108" w:type="dxa"/>
+            </w:tcMar>
+          </w:tcPr>
+          <w:p>
+            <w:pPr>
+              <w:pStyle w:val="TableText"/>
+              <w:snapToGrid w:val="0"/>
+              <w:rPr>
+                <w:color w:val="000000" w:themeColor="text1"/>
+              </w:rPr>
+            </w:pPr>
+            <w:r>
+              <w:rPr>
+                <w:color w:val="000000" w:themeColor="text1"/>
+              </w:rPr>
+              <w:t>Edited Table of Contents and added to Environmental Requirements</w:t>
+            </w:r>
+          </w:p>
+        </w:tc>
+        <w:tc>
+          <w:tcPr>
+            <w:tcW w:w="2591" w:type="dxa"/>
+            <w:tcBorders>
+              <w:top w:val="single" w:sz="6" w:space="0" w:color="70AD47"/>
+              <w:left w:val="single" w:sz="6" w:space="0" w:color="70AD47"/>
+              <w:bottom w:val="single" w:sz="6" w:space="0" w:color="70AD47"/>
+              <w:right w:val="single" w:sz="6" w:space="0" w:color="70AD47"/>
+            </w:tcBorders>
+            <w:shd w:val="clear" w:color="auto" w:fill="E5E5E5"/>
+            <w:tcMar>
+              <w:top w:w="0" w:type="dxa"/>
+              <w:left w:w="99" w:type="dxa"/>
+              <w:bottom w:w="0" w:type="dxa"/>
+              <w:right w:w="108" w:type="dxa"/>
+            </w:tcMar>
+          </w:tcPr>
+          <w:p>
+            <w:pPr>
+              <w:pStyle w:val="TableText"/>
+              <w:snapToGrid w:val="0"/>
+              <w:rPr>
+                <w:color w:val="000000" w:themeColor="text1"/>
+              </w:rPr>
+            </w:pPr>
+            <w:r>
+              <w:rPr>
+                <w:color w:val="000000" w:themeColor="text1"/>
+              </w:rPr>
+              <w:t>Kartik Tripathi</w:t>
+            </w:r>
+          </w:p>
+        </w:tc>
+      </w:tr>
+      <w:tr>
+        <w:tc>
+          <w:tcPr>
+            <w:tcW w:w="1276" w:type="dxa"/>
+            <w:tcBorders>
+              <w:top w:val="single" w:sz="6" w:space="0" w:color="70AD47"/>
+              <w:left w:val="single" w:sz="6" w:space="0" w:color="70AD47"/>
+              <w:bottom w:val="single" w:sz="6" w:space="0" w:color="70AD47"/>
+            </w:tcBorders>
+            <w:shd w:val="clear" w:color="auto" w:fill="E5E5E5"/>
+            <w:tcMar>
+              <w:top w:w="0" w:type="dxa"/>
+              <w:left w:w="99" w:type="dxa"/>
+              <w:bottom w:w="0" w:type="dxa"/>
+              <w:right w:w="108" w:type="dxa"/>
+            </w:tcMar>
+          </w:tcPr>
+          <w:p>
+            <w:pPr>
+              <w:pStyle w:val="TableText"/>
+              <w:snapToGrid w:val="0"/>
+              <w:rPr>
+                <w:color w:val="000000" w:themeColor="text1"/>
+                <w:u w:val="single"/>
+              </w:rPr>
+            </w:pPr>
+            <w:r>
+              <w:rPr>
+                <w:color w:val="000000" w:themeColor="text1"/>
+                <w:u w:val="single"/>
+              </w:rPr>
+              <w:t>3/4/2025</w:t>
+            </w:r>
+          </w:p>
+        </w:tc>
+        <w:tc>
+          <w:tcPr>
+            <w:tcW w:w="1083" w:type="dxa"/>
+            <w:tcBorders>
+              <w:top w:val="single" w:sz="6" w:space="0" w:color="70AD47"/>
+              <w:left w:val="single" w:sz="6" w:space="0" w:color="70AD47"/>
+              <w:bottom w:val="single" w:sz="6" w:space="0" w:color="70AD47"/>
+            </w:tcBorders>
+            <w:shd w:val="clear" w:color="auto" w:fill="E5E5E5"/>
+            <w:tcMar>
+              <w:top w:w="0" w:type="dxa"/>
+              <w:left w:w="99" w:type="dxa"/>
+              <w:bottom w:w="0" w:type="dxa"/>
+              <w:right w:w="108" w:type="dxa"/>
+            </w:tcMar>
+          </w:tcPr>
+          <w:p>
+            <w:pPr>
+              <w:pStyle w:val="TableText"/>
+              <w:snapToGrid w:val="0"/>
+              <w:rPr>
+                <w:color w:val="000000" w:themeColor="text1"/>
+              </w:rPr>
+            </w:pPr>
+            <w:r>
+              <w:rPr>
+                <w:color w:val="000000" w:themeColor="text1"/>
+              </w:rPr>
+              <w:t>1.5</w:t>
+            </w:r>
+          </w:p>
+        </w:tc>
+        <w:tc>
+          <w:tcPr>
+            <w:tcW w:w="3813" w:type="dxa"/>
+            <w:tcBorders>
+              <w:top w:val="single" w:sz="6" w:space="0" w:color="70AD47"/>
+              <w:left w:val="single" w:sz="6" w:space="0" w:color="70AD47"/>
+              <w:bottom w:val="single" w:sz="6" w:space="0" w:color="70AD47"/>
+            </w:tcBorders>
+            <w:shd w:val="clear" w:color="auto" w:fill="E5E5E5"/>
+            <w:tcMar>
+              <w:top w:w="0" w:type="dxa"/>
+              <w:left w:w="99" w:type="dxa"/>
+              <w:bottom w:w="0" w:type="dxa"/>
+              <w:right w:w="108" w:type="dxa"/>
+            </w:tcMar>
+          </w:tcPr>
+          <w:p>
+            <w:pPr>
+              <w:pStyle w:val="TableText"/>
+              <w:snapToGrid w:val="0"/>
+              <w:rPr>
+                <w:color w:val="000000" w:themeColor="text1"/>
+              </w:rPr>
+            </w:pPr>
+            <w:r>
+              <w:rPr>
+                <w:rStyle w:val="normaltextrun"/>
+                <w:color w:val="000000"/>
+              </w:rPr>
+              <w:t>Finalized the document with some minor modifications</w:t>
+            </w:r>
+            <w:r>
+              <w:rPr>
+                <w:rStyle w:val="eop"/>
+                <w:color w:val="000000"/>
+              </w:rPr>
+              <w:t> </w:t>
+            </w:r>
+          </w:p>
+        </w:tc>
+        <w:tc>
+          <w:tcPr>
+            <w:tcW w:w="2591" w:type="dxa"/>
+            <w:tcBorders>
+              <w:top w:val="single" w:sz="6" w:space="0" w:color="70AD47"/>
+              <w:left w:val="single" w:sz="6" w:space="0" w:color="70AD47"/>
+              <w:bottom w:val="single" w:sz="6" w:space="0" w:color="70AD47"/>
+              <w:right w:val="single" w:sz="6" w:space="0" w:color="70AD47"/>
+            </w:tcBorders>
+            <w:shd w:val="clear" w:color="auto" w:fill="E5E5E5"/>
+            <w:tcMar>
+              <w:top w:w="0" w:type="dxa"/>
+              <w:left w:w="99" w:type="dxa"/>
+              <w:bottom w:w="0" w:type="dxa"/>
+              <w:right w:w="108" w:type="dxa"/>
+            </w:tcMar>
+          </w:tcPr>
+          <w:p>
+            <w:pPr>
+              <w:pStyle w:val="TableText"/>
+              <w:snapToGrid w:val="0"/>
+              <w:rPr>
+                <w:color w:val="000000" w:themeColor="text1"/>
+              </w:rPr>
+            </w:pPr>
+            <w:r>
+              <w:rPr>
+                <w:color w:val="000000" w:themeColor="text1"/>
+              </w:rPr>
+              <w:t>Kartik Tripathi</w:t>
+            </w:r>
+          </w:p>
+        </w:tc>
+      </w:tr>
+      <w:tr>
+        <w:tc>
+          <w:tcPr>
+            <w:tcW w:w="1276" w:type="dxa"/>
+            <w:tcBorders>
+              <w:top w:val="single" w:sz="6" w:space="0" w:color="70AD47"/>
+              <w:left w:val="single" w:sz="6" w:space="0" w:color="70AD47"/>
+              <w:bottom w:val="single" w:sz="6" w:space="0" w:color="70AD47"/>
+            </w:tcBorders>
+            <w:shd w:val="clear" w:color="auto" w:fill="E5E5E5"/>
+            <w:tcMar>
+              <w:top w:w="0" w:type="dxa"/>
+              <w:left w:w="99" w:type="dxa"/>
+              <w:bottom w:w="0" w:type="dxa"/>
+              <w:right w:w="108" w:type="dxa"/>
+            </w:tcMar>
+          </w:tcPr>
+          <w:p>
+            <w:pPr>
+              <w:pStyle w:val="TableText"/>
+              <w:snapToGrid w:val="0"/>
+              <w:rPr>
+                <w:color w:val="000000" w:themeColor="text1"/>
                 <w:u w:val="single"/>
               </w:rPr>
             </w:pPr>
@@ -4512,25 +4512,13 @@
         <w:rPr>
           <w:color w:val="000000" w:themeColor="text1"/>
         </w:rPr>
-        <w:t>2.</w:t>
-      </w:r>
-      <w:r>
-        <w:rPr>
-          <w:color w:val="000000" w:themeColor="text1"/>
-        </w:rPr>
-        <w:t>2</w:t>
-      </w:r>
-      <w:r>
-        <w:rPr>
-          <w:color w:val="000000" w:themeColor="text1"/>
-        </w:rPr>
-        <w:t xml:space="preserve"> </w:t>
-      </w:r>
-      <w:r>
-        <w:rPr>
-          <w:color w:val="000000" w:themeColor="text1"/>
-        </w:rPr>
-        <w:t>SR4 The system must enforce secure authentication with a username and password for both members and staff.</w:t>
+        <w:t>2.2</w:t>
+      </w:r>
+      <w:r>
+        <w:rPr>
+          <w:color w:val="000000" w:themeColor="text1"/>
+        </w:rPr>
+        <w:t xml:space="preserve"> SR4 The system must enforce secure authentication with a username and password for both members and staff.</w:t>
       </w:r>
     </w:p>
     <w:p>
@@ -4563,25 +4551,13 @@
         <w:rPr>
           <w:color w:val="000000" w:themeColor="text1"/>
         </w:rPr>
-        <w:t>2.</w:t>
-      </w:r>
-      <w:r>
-        <w:rPr>
-          <w:color w:val="000000" w:themeColor="text1"/>
-        </w:rPr>
-        <w:t>3</w:t>
-      </w:r>
-      <w:r>
-        <w:rPr>
-          <w:color w:val="000000" w:themeColor="text1"/>
-        </w:rPr>
-        <w:t xml:space="preserve"> </w:t>
-      </w:r>
-      <w:r>
-        <w:rPr>
-          <w:color w:val="000000" w:themeColor="text1"/>
-        </w:rPr>
-        <w:t>SR5 User sessions should expire after a predefined period of inactivity to enhance security.</w:t>
+        <w:t>2.3</w:t>
+      </w:r>
+      <w:r>
+        <w:rPr>
+          <w:color w:val="000000" w:themeColor="text1"/>
+        </w:rPr>
+        <w:t xml:space="preserve"> SR5 User sessions should expire after a predefined period of inactivity to enhance security.</w:t>
       </w:r>
     </w:p>
     <w:p>
@@ -4669,13 +4645,7 @@
         <w:rPr>
           <w:color w:val="000000" w:themeColor="text1"/>
         </w:rPr>
-        <w:t>3.</w:t>
-      </w:r>
-      <w:r>
-        <w:rPr>
-          <w:color w:val="000000" w:themeColor="text1"/>
-        </w:rPr>
-        <w:t>2</w:t>
+        <w:t>3.2</w:t>
       </w:r>
       <w:r>
         <w:rPr>
@@ -4714,13 +4684,7 @@
         <w:rPr>
           <w:color w:val="000000" w:themeColor="text1"/>
         </w:rPr>
-        <w:t>3.</w:t>
-      </w:r>
-      <w:r>
-        <w:rPr>
-          <w:color w:val="000000" w:themeColor="text1"/>
-        </w:rPr>
-        <w:t>3</w:t>
+        <w:t>3.3</w:t>
       </w:r>
       <w:r>
         <w:rPr>
@@ -4759,13 +4723,7 @@
         <w:rPr>
           <w:color w:val="000000" w:themeColor="text1"/>
         </w:rPr>
-        <w:t>3.</w:t>
-      </w:r>
-      <w:r>
-        <w:rPr>
-          <w:color w:val="000000" w:themeColor="text1"/>
-        </w:rPr>
-        <w:t>4</w:t>
+        <w:t>3.4</w:t>
       </w:r>
       <w:r>
         <w:rPr>
@@ -4804,13 +4762,7 @@
         <w:rPr>
           <w:color w:val="000000" w:themeColor="text1"/>
         </w:rPr>
-        <w:t>3.</w:t>
-      </w:r>
-      <w:r>
-        <w:rPr>
-          <w:color w:val="000000" w:themeColor="text1"/>
-        </w:rPr>
-        <w:t>5</w:t>
+        <w:t>3.5</w:t>
       </w:r>
       <w:r>
         <w:rPr>
@@ -4904,13 +4856,7 @@
         <w:rPr>
           <w:color w:val="000000" w:themeColor="text1"/>
         </w:rPr>
-        <w:t>4.</w:t>
-      </w:r>
-      <w:r>
-        <w:rPr>
-          <w:color w:val="000000" w:themeColor="text1"/>
-        </w:rPr>
-        <w:t>2</w:t>
+        <w:t>4.2</w:t>
       </w:r>
       <w:r>
         <w:rPr>
@@ -4949,13 +4895,7 @@
         <w:rPr>
           <w:color w:val="000000" w:themeColor="text1"/>
         </w:rPr>
-        <w:t>4.</w:t>
-      </w:r>
-      <w:r>
-        <w:rPr>
-          <w:color w:val="000000" w:themeColor="text1"/>
-        </w:rPr>
-        <w:t>3</w:t>
+        <w:t>4.3</w:t>
       </w:r>
       <w:r>
         <w:rPr>
@@ -4994,13 +4934,7 @@
         <w:rPr>
           <w:color w:val="000000" w:themeColor="text1"/>
         </w:rPr>
-        <w:t>4.</w:t>
-      </w:r>
-      <w:r>
-        <w:rPr>
-          <w:color w:val="000000" w:themeColor="text1"/>
-        </w:rPr>
-        <w:t>4</w:t>
+        <w:t>4.4</w:t>
       </w:r>
       <w:r>
         <w:rPr>
@@ -5869,8 +5803,16 @@
       <w:rPr>
         <w:rStyle w:val="PageNumber"/>
       </w:rPr>
-      <w:t>iii</w:t>
+      <w:t>ii</w:t>
     </w:r>
+    <w:proofErr w:type="spellStart"/>
+    <w:r>
+      <w:rPr>
+        <w:rStyle w:val="PageNumber"/>
+      </w:rPr>
+      <w:t>i</w:t>
+    </w:r>
+    <w:proofErr w:type="spellEnd"/>
     <w:r>
       <w:rPr>
         <w:rStyle w:val="PageNumber"/>

</xml_diff>